<commit_message>
word and code update
</commit_message>
<xml_diff>
--- a/project_main_word.docx
+++ b/project_main_word.docx
@@ -3516,16 +3516,7 @@
           <w:szCs w:val="24"/>
           <w:u w:val="single"/>
         </w:rPr>
-        <w:t>Q-learning for Adaptive Routing</w:t>
-      </w:r>
-      <w:r>
-        <w:rPr>
-          <w:rFonts w:cs="Arial"/>
-          <w:sz w:val="24"/>
-          <w:szCs w:val="24"/>
-          <w:u w:val="single"/>
-        </w:rPr>
-        <w:t>:</w:t>
+        <w:t>Reinforcement learning</w:t>
       </w:r>
     </w:p>
     <w:p>
@@ -3542,7 +3533,7 @@
           <w:sz w:val="24"/>
           <w:szCs w:val="24"/>
         </w:rPr>
-        <w:t>Q-learning is a reinforcement learning technique used to make decisions in dynamic and uncertain environments. In the "Q-learning" routing strategy of our car traffic simulator, vehicles learn and adapt their routes based on past experiences and traffic conditions. This approach enables vehicles to make informed decisions, even in the face of changing circumstances and obstacles</w:t>
+        <w:t>Reinforcement learning is a machine learning paradigm that involves training agents to make sequential decisions in an environment to maximize a cumulative reward. It draws inspiration from behavioral psychology, where individuals learn through trial and error by interacting with their surroundings</w:t>
       </w:r>
       <w:r>
         <w:rPr>
@@ -3567,9 +3558,8 @@
         <w:rPr>
           <w:sz w:val="24"/>
           <w:szCs w:val="24"/>
-          <w:u w:val="single"/>
-        </w:rPr>
-        <w:t>How Q-learning Work:</w:t>
+        </w:rPr>
+        <w:t>In reinforcement learning, an "agent" interacts with an "environment" to learn how to take actions that lead to the most favorable outcomes over time. The agent doesn't require explicit instructions; instead, it learns by receiving feedback from the environment in the form of rewards or penalties based on its actions. The goal of reinforcement learning is to discover the optimal strategy, known as a policy, that guides the agent's decisions to maximize its long-term rewards.</w:t>
       </w:r>
     </w:p>
     <w:p>
@@ -3586,20 +3576,24 @@
           <w:sz w:val="24"/>
           <w:szCs w:val="24"/>
         </w:rPr>
-        <w:t>State and Action Space: Q-learning involves defining a state space (representing the environment) and an action space (potential decisions or moves)</w:t>
+        <w:t>The Learning Process</w:t>
       </w:r>
       <w:r>
         <w:rPr>
           <w:rFonts w:cs="Arial"/>
           <w:sz w:val="24"/>
           <w:szCs w:val="24"/>
-          <w:rtl/>
-        </w:rPr>
-        <w:t>.</w:t>
+        </w:rPr>
+        <w:t xml:space="preserve"> in Reinforcement Learning:</w:t>
       </w:r>
     </w:p>
     <w:p>
       <w:pPr>
+        <w:pStyle w:val="a6"/>
+        <w:numPr>
+          <w:ilvl w:val="0"/>
+          <w:numId w:val="2"/>
+        </w:numPr>
         <w:bidi w:val="0"/>
         <w:spacing w:line="408" w:lineRule="auto"/>
         <w:rPr>
@@ -3612,7 +3606,7 @@
           <w:sz w:val="24"/>
           <w:szCs w:val="24"/>
         </w:rPr>
-        <w:t>Q-Values: Each state-action pair is associated with a Q-value, which represents the expected cumulative reward for taking that action from that state</w:t>
+        <w:t>The agent starts with little to no knowledge of the environment and how its actions affect outcomes</w:t>
       </w:r>
       <w:r>
         <w:rPr>
@@ -3626,6 +3620,11 @@
     </w:p>
     <w:p>
       <w:pPr>
+        <w:pStyle w:val="a6"/>
+        <w:numPr>
+          <w:ilvl w:val="0"/>
+          <w:numId w:val="2"/>
+        </w:numPr>
         <w:bidi w:val="0"/>
         <w:spacing w:line="408" w:lineRule="auto"/>
         <w:rPr>
@@ -3638,6 +3637,270 @@
           <w:sz w:val="24"/>
           <w:szCs w:val="24"/>
         </w:rPr>
+        <w:t>It interacts with the environment, taking actions and receiving rewards based on those actions</w:t>
+      </w:r>
+      <w:r>
+        <w:rPr>
+          <w:rFonts w:cs="Arial"/>
+          <w:sz w:val="24"/>
+          <w:szCs w:val="24"/>
+          <w:rtl/>
+        </w:rPr>
+        <w:t>.</w:t>
+      </w:r>
+    </w:p>
+    <w:p>
+      <w:pPr>
+        <w:pStyle w:val="a6"/>
+        <w:numPr>
+          <w:ilvl w:val="0"/>
+          <w:numId w:val="2"/>
+        </w:numPr>
+        <w:bidi w:val="0"/>
+        <w:spacing w:line="408" w:lineRule="auto"/>
+        <w:rPr>
+          <w:sz w:val="24"/>
+          <w:szCs w:val="24"/>
+        </w:rPr>
+      </w:pPr>
+      <w:r>
+        <w:rPr>
+          <w:sz w:val="24"/>
+          <w:szCs w:val="24"/>
+        </w:rPr>
+        <w:t>The agent uses the received rewards to update its knowledge and refine its strategy (policy) to make better decisions in the future</w:t>
+      </w:r>
+      <w:r>
+        <w:rPr>
+          <w:rFonts w:cs="Arial"/>
+          <w:sz w:val="24"/>
+          <w:szCs w:val="24"/>
+          <w:rtl/>
+        </w:rPr>
+        <w:t>.</w:t>
+      </w:r>
+    </w:p>
+    <w:p>
+      <w:pPr>
+        <w:pStyle w:val="a6"/>
+        <w:numPr>
+          <w:ilvl w:val="0"/>
+          <w:numId w:val="2"/>
+        </w:numPr>
+        <w:bidi w:val="0"/>
+        <w:spacing w:line="408" w:lineRule="auto"/>
+        <w:rPr>
+          <w:sz w:val="24"/>
+          <w:szCs w:val="24"/>
+        </w:rPr>
+      </w:pPr>
+      <w:r>
+        <w:rPr>
+          <w:sz w:val="24"/>
+          <w:szCs w:val="24"/>
+        </w:rPr>
+        <w:t>Over time, through repeated interactions and learning, the agent improves its policy to achieve higher cumulative rewards.</w:t>
+      </w:r>
+    </w:p>
+    <w:p>
+      <w:pPr>
+        <w:bidi w:val="0"/>
+        <w:spacing w:line="408" w:lineRule="auto"/>
+        <w:rPr>
+          <w:sz w:val="24"/>
+          <w:szCs w:val="24"/>
+        </w:rPr>
+      </w:pPr>
+      <w:r>
+        <w:rPr>
+          <w:sz w:val="24"/>
+          <w:szCs w:val="24"/>
+        </w:rPr>
+        <w:lastRenderedPageBreak/>
+        <w:t>More specifically, we chose Q learning which is a specific reinforcement learning algorithm.</w:t>
+      </w:r>
+    </w:p>
+    <w:p>
+      <w:pPr>
+        <w:bidi w:val="0"/>
+        <w:spacing w:line="408" w:lineRule="auto"/>
+        <w:rPr>
+          <w:sz w:val="24"/>
+          <w:szCs w:val="24"/>
+          <w:u w:val="single"/>
+        </w:rPr>
+      </w:pPr>
+      <w:r>
+        <w:rPr>
+          <w:sz w:val="24"/>
+          <w:szCs w:val="24"/>
+          <w:u w:val="single"/>
+        </w:rPr>
+        <w:t>Q-learning for Adaptive Routing</w:t>
+      </w:r>
+      <w:r>
+        <w:rPr>
+          <w:rFonts w:cs="Arial"/>
+          <w:sz w:val="24"/>
+          <w:szCs w:val="24"/>
+          <w:u w:val="single"/>
+        </w:rPr>
+        <w:t>:</w:t>
+      </w:r>
+    </w:p>
+    <w:p>
+      <w:pPr>
+        <w:bidi w:val="0"/>
+        <w:spacing w:line="408" w:lineRule="auto"/>
+        <w:rPr>
+          <w:sz w:val="24"/>
+          <w:szCs w:val="24"/>
+        </w:rPr>
+      </w:pPr>
+      <w:r>
+        <w:rPr>
+          <w:sz w:val="24"/>
+          <w:szCs w:val="24"/>
+        </w:rPr>
+        <w:t>Q-learning is a reinforcement learning technique used to make decisions in dynamic and uncertain environments. In the "Q-learning" routing strategy of our car traffic simulator, vehicles learn and adapt their routes based on past experiences and traffic conditions. This approach enables vehicles to make informed decisions, even in the face of changing circumstances and obstacles</w:t>
+      </w:r>
+      <w:r>
+        <w:rPr>
+          <w:rFonts w:cs="Arial"/>
+          <w:sz w:val="24"/>
+          <w:szCs w:val="24"/>
+          <w:rtl/>
+        </w:rPr>
+        <w:t>.</w:t>
+      </w:r>
+    </w:p>
+    <w:p>
+      <w:pPr>
+        <w:bidi w:val="0"/>
+        <w:spacing w:line="408" w:lineRule="auto"/>
+        <w:rPr>
+          <w:sz w:val="24"/>
+          <w:szCs w:val="24"/>
+        </w:rPr>
+      </w:pPr>
+      <w:r>
+        <w:rPr>
+          <w:sz w:val="24"/>
+          <w:szCs w:val="24"/>
+          <w:u w:val="single"/>
+        </w:rPr>
+        <w:t>How Q-learning Work:</w:t>
+      </w:r>
+    </w:p>
+    <w:p>
+      <w:pPr>
+        <w:bidi w:val="0"/>
+        <w:spacing w:line="408" w:lineRule="auto"/>
+        <w:rPr>
+          <w:sz w:val="24"/>
+          <w:szCs w:val="24"/>
+        </w:rPr>
+      </w:pPr>
+      <w:r>
+        <w:rPr>
+          <w:sz w:val="24"/>
+          <w:szCs w:val="24"/>
+        </w:rPr>
+        <w:t xml:space="preserve">State </w:t>
+      </w:r>
+      <w:r>
+        <w:rPr>
+          <w:sz w:val="24"/>
+          <w:szCs w:val="24"/>
+        </w:rPr>
+        <w:t xml:space="preserve">space: </w:t>
+      </w:r>
+      <w:r>
+        <w:rPr>
+          <w:sz w:val="24"/>
+          <w:szCs w:val="24"/>
+        </w:rPr>
+        <w:t>The state space refers to the set of all possible states that the environment can be in. A state can be defined as a specific configuration or situation that the agent can perceive or be in within the environment at any given time. It encapsulates all the relevant information that the agent needs to make decisions.</w:t>
+      </w:r>
+    </w:p>
+    <w:p>
+      <w:pPr>
+        <w:bidi w:val="0"/>
+        <w:spacing w:line="408" w:lineRule="auto"/>
+        <w:rPr>
+          <w:sz w:val="24"/>
+          <w:szCs w:val="24"/>
+        </w:rPr>
+      </w:pPr>
+      <w:r>
+        <w:rPr>
+          <w:sz w:val="24"/>
+          <w:szCs w:val="24"/>
+        </w:rPr>
+        <w:t xml:space="preserve">Action Space: </w:t>
+      </w:r>
+      <w:r>
+        <w:rPr>
+          <w:sz w:val="24"/>
+          <w:szCs w:val="24"/>
+        </w:rPr>
+        <w:t xml:space="preserve">The action space represents the set of all possible actions that an agent can take </w:t>
+      </w:r>
+      <w:r>
+        <w:rPr>
+          <w:sz w:val="24"/>
+          <w:szCs w:val="24"/>
+        </w:rPr>
+        <w:t>in each</w:t>
+      </w:r>
+      <w:r>
+        <w:rPr>
+          <w:sz w:val="24"/>
+          <w:szCs w:val="24"/>
+        </w:rPr>
+        <w:t xml:space="preserve"> state. These actions are the choices available to the agent at any point in the environment, allowing it to transition from one state to another.</w:t>
+      </w:r>
+    </w:p>
+    <w:p>
+      <w:pPr>
+        <w:bidi w:val="0"/>
+        <w:spacing w:line="408" w:lineRule="auto"/>
+        <w:rPr>
+          <w:sz w:val="24"/>
+          <w:szCs w:val="24"/>
+        </w:rPr>
+      </w:pPr>
+      <w:r>
+        <w:rPr>
+          <w:sz w:val="24"/>
+          <w:szCs w:val="24"/>
+        </w:rPr>
+        <w:t>Q-Values: Each state-action pair is associated with a Q-value, which represents the expected cumulative reward for taking that action from that state</w:t>
+      </w:r>
+      <w:r>
+        <w:rPr>
+          <w:rFonts w:cs="Arial"/>
+          <w:sz w:val="24"/>
+          <w:szCs w:val="24"/>
+          <w:rtl/>
+        </w:rPr>
+        <w:t>.</w:t>
+      </w:r>
+    </w:p>
+    <w:p>
+      <w:pPr>
+        <w:bidi w:val="0"/>
+        <w:spacing w:line="408" w:lineRule="auto"/>
+        <w:rPr>
+          <w:sz w:val="24"/>
+          <w:szCs w:val="24"/>
+        </w:rPr>
+      </w:pPr>
+      <w:r>
+        <w:rPr>
+          <w:sz w:val="24"/>
+          <w:szCs w:val="24"/>
+        </w:rPr>
         <w:t>Exploration and Exploitation: Vehicles use a balance of exploration (trying new actions) and exploitation (choosing known high-reward actions) to learn optimal strategies</w:t>
       </w:r>
       <w:r>
@@ -3648,6 +3911,128 @@
           <w:rtl/>
         </w:rPr>
         <w:t>.</w:t>
+      </w:r>
+    </w:p>
+    <w:p>
+      <w:pPr>
+        <w:bidi w:val="0"/>
+        <w:spacing w:line="408" w:lineRule="auto"/>
+        <w:rPr>
+          <w:sz w:val="24"/>
+          <w:szCs w:val="24"/>
+        </w:rPr>
+      </w:pPr>
+      <w:r>
+        <w:rPr>
+          <w:sz w:val="24"/>
+          <w:szCs w:val="24"/>
+        </w:rPr>
+        <w:t xml:space="preserve">Learning rate: </w:t>
+      </w:r>
+      <w:r>
+        <w:rPr>
+          <w:sz w:val="24"/>
+          <w:szCs w:val="24"/>
+        </w:rPr>
+        <w:t xml:space="preserve">The learning rate determines to what extent newly acquired information overrides old information. It's a value between 0 and 1 that adjusts the weight given to new experiences compared to previously learned Q-values. A higher </w:t>
+      </w:r>
+      <w:r>
+        <w:rPr>
+          <w:sz w:val="24"/>
+          <w:szCs w:val="24"/>
+        </w:rPr>
+        <w:lastRenderedPageBreak/>
+        <w:t>learning rate means the agent relies more on the most recent information, while a lower learning rate makes the agent consider past experiences more.</w:t>
+      </w:r>
+    </w:p>
+    <w:p>
+      <w:pPr>
+        <w:bidi w:val="0"/>
+        <w:spacing w:line="408" w:lineRule="auto"/>
+        <w:rPr>
+          <w:sz w:val="24"/>
+          <w:szCs w:val="24"/>
+        </w:rPr>
+      </w:pPr>
+      <w:r>
+        <w:rPr>
+          <w:sz w:val="24"/>
+          <w:szCs w:val="24"/>
+        </w:rPr>
+        <w:t xml:space="preserve">Discount factor: </w:t>
+      </w:r>
+      <w:r>
+        <w:rPr>
+          <w:sz w:val="24"/>
+          <w:szCs w:val="24"/>
+        </w:rPr>
+        <w:t>This factor determines the importance of future rewards in the agent's learning process. It's also a value between 0 and 1. A smaller discount factor means the agent prefers immediate rewards, while a higher discount factor encourages the agent to consider long-term rewards.</w:t>
+      </w:r>
+    </w:p>
+    <w:p>
+      <w:pPr>
+        <w:bidi w:val="0"/>
+        <w:spacing w:line="408" w:lineRule="auto"/>
+        <w:rPr>
+          <w:sz w:val="24"/>
+          <w:szCs w:val="24"/>
+        </w:rPr>
+      </w:pPr>
+      <w:r>
+        <w:rPr>
+          <w:sz w:val="24"/>
+          <w:szCs w:val="24"/>
+        </w:rPr>
+        <w:t xml:space="preserve">Epsilon greedy: </w:t>
+      </w:r>
+      <w:r>
+        <w:rPr>
+          <w:sz w:val="24"/>
+          <w:szCs w:val="24"/>
+        </w:rPr>
+        <w:t>This parameter controls how the agent explores the environment versus exploiting its current knowledge. During training, the agent needs to explore different actions to learn the environment better</w:t>
+      </w:r>
+      <w:r>
+        <w:rPr>
+          <w:sz w:val="24"/>
+          <w:szCs w:val="24"/>
+        </w:rPr>
+        <w:t xml:space="preserve">. </w:t>
+      </w:r>
+      <w:r>
+        <w:rPr>
+          <w:sz w:val="24"/>
+          <w:szCs w:val="24"/>
+        </w:rPr>
+        <w:t xml:space="preserve">The </w:t>
+      </w:r>
+      <w:r>
+        <w:rPr>
+          <w:sz w:val="24"/>
+          <w:szCs w:val="24"/>
+        </w:rPr>
+        <w:t>epsilon</w:t>
+      </w:r>
+      <w:r>
+        <w:rPr>
+          <w:sz w:val="24"/>
+          <w:szCs w:val="24"/>
+        </w:rPr>
+        <w:t xml:space="preserve">-greedy strategy allows the agent to choose a random action with probability </w:t>
+      </w:r>
+      <w:r>
+        <w:rPr>
+          <w:sz w:val="24"/>
+          <w:szCs w:val="24"/>
+        </w:rPr>
+        <w:t>epsilon</w:t>
+      </w:r>
+      <w:r>
+        <w:rPr>
+          <w:sz w:val="24"/>
+          <w:szCs w:val="24"/>
+        </w:rPr>
+        <w:t xml:space="preserve"> and the action with the highest Q-value with probability</w:t>
       </w:r>
     </w:p>
     <w:p>
@@ -3744,7 +4129,6 @@
         <w:rPr>
           <w:noProof/>
         </w:rPr>
-        <w:lastRenderedPageBreak/>
         <w:drawing>
           <wp:anchor distT="0" distB="0" distL="114300" distR="114300" simplePos="0" relativeHeight="251676672" behindDoc="1" locked="0" layoutInCell="1" allowOverlap="1" wp14:anchorId="71FCFA6B" wp14:editId="33A539F4">
             <wp:simplePos x="0" y="0"/>
@@ -3842,38 +4226,177 @@
         <w:bidi w:val="0"/>
         <w:spacing w:line="408" w:lineRule="auto"/>
         <w:rPr>
+          <w:sz w:val="24"/>
+          <w:szCs w:val="24"/>
+        </w:rPr>
+      </w:pPr>
+      <w:r>
+        <w:rPr>
+          <w:sz w:val="24"/>
+          <w:szCs w:val="24"/>
+        </w:rPr>
+        <w:t>Q-learning can be effective for several reasons</w:t>
+      </w:r>
+      <w:r>
+        <w:rPr>
           <w:rFonts w:cs="Arial"/>
           <w:sz w:val="24"/>
           <w:szCs w:val="24"/>
-          <w:rtl/>
-        </w:rPr>
-      </w:pPr>
-      <w:r>
-        <w:rPr>
-          <w:sz w:val="24"/>
-          <w:szCs w:val="24"/>
-        </w:rPr>
-        <w:t>In our simulator, the Q-learning strategy empowers vehicles to learn from past experiences, such as traffic congestion and road closures. By adjusting their routes based on the learned Q-values, vehicles can dynamically navigate through the city, optimizing their paths to mitigate obstacles and minimize travel times. This adaptive approach to routing is particularly useful for addressing challenges like congested streets and unexpected road closures, contributing to a more efficient and responsive traffic management strategy</w:t>
-      </w:r>
-      <w:r>
-        <w:rPr>
-          <w:rFonts w:cs="Arial"/>
-          <w:sz w:val="24"/>
-          <w:szCs w:val="24"/>
-          <w:rtl/>
-        </w:rPr>
-        <w:t>.</w:t>
+        </w:rPr>
+        <w:t>:</w:t>
       </w:r>
     </w:p>
     <w:p>
       <w:pPr>
+        <w:pStyle w:val="a6"/>
+        <w:numPr>
+          <w:ilvl w:val="0"/>
+          <w:numId w:val="3"/>
+        </w:numPr>
+        <w:bidi w:val="0"/>
+        <w:spacing w:line="408" w:lineRule="auto"/>
+        <w:rPr>
+          <w:sz w:val="24"/>
+          <w:szCs w:val="24"/>
+        </w:rPr>
+      </w:pPr>
+      <w:r>
+        <w:rPr>
+          <w:sz w:val="24"/>
+          <w:szCs w:val="24"/>
+        </w:rPr>
+        <w:t>Adaptability to Dynamic Environments: Navigation often takes place in complex and dynamic environments, where conditions can change rapidly. Q-</w:t>
+      </w:r>
+      <w:r>
+        <w:rPr>
+          <w:sz w:val="24"/>
+          <w:szCs w:val="24"/>
+        </w:rPr>
+        <w:lastRenderedPageBreak/>
+        <w:t>learning allows an agent to adapt its navigation strategy based on the feedback it receives from the environment. This adaptability is crucial for handling real-world scenarios such as traffic congestion, road closures, and unexpected obstacles</w:t>
+      </w:r>
+      <w:r>
         <w:rPr>
           <w:rFonts w:cs="Arial"/>
           <w:sz w:val="24"/>
           <w:szCs w:val="24"/>
           <w:rtl/>
         </w:rPr>
-      </w:pPr>
+        <w:t>.</w:t>
+      </w:r>
+    </w:p>
+    <w:p>
+      <w:pPr>
+        <w:pStyle w:val="a6"/>
+        <w:numPr>
+          <w:ilvl w:val="0"/>
+          <w:numId w:val="3"/>
+        </w:numPr>
+        <w:bidi w:val="0"/>
+        <w:spacing w:line="408" w:lineRule="auto"/>
+        <w:rPr>
+          <w:sz w:val="24"/>
+          <w:szCs w:val="24"/>
+        </w:rPr>
+      </w:pPr>
+      <w:r>
+        <w:rPr>
+          <w:sz w:val="24"/>
+          <w:szCs w:val="24"/>
+        </w:rPr>
+        <w:t>Trial and Error Learning: Q-learning employs a trial-and-error approach, where the agent explores different actions and learns from the outcomes. This process allows the agent to discover which actions lead to better outcomes and adjust its behavior accordingly. In navigation, the agent can learn to avoid routes that consistently result in traffic jams or delays, leading to more efficient routing decisions over time</w:t>
+      </w:r>
+      <w:r>
+        <w:rPr>
+          <w:rFonts w:cs="Arial"/>
+          <w:sz w:val="24"/>
+          <w:szCs w:val="24"/>
+          <w:rtl/>
+        </w:rPr>
+        <w:t>.</w:t>
+      </w:r>
+    </w:p>
+    <w:p>
+      <w:pPr>
+        <w:pStyle w:val="a6"/>
+        <w:numPr>
+          <w:ilvl w:val="0"/>
+          <w:numId w:val="3"/>
+        </w:numPr>
+        <w:bidi w:val="0"/>
+        <w:spacing w:line="408" w:lineRule="auto"/>
+        <w:rPr>
+          <w:sz w:val="24"/>
+          <w:szCs w:val="24"/>
+        </w:rPr>
+      </w:pPr>
+      <w:r>
+        <w:rPr>
+          <w:sz w:val="24"/>
+          <w:szCs w:val="24"/>
+        </w:rPr>
+        <w:t xml:space="preserve">Exploration and Exploitation: Q-learning balances </w:t>
+      </w:r>
+      <w:r>
+        <w:rPr>
+          <w:sz w:val="24"/>
+          <w:szCs w:val="24"/>
+        </w:rPr>
+        <w:t xml:space="preserve">the </w:t>
+      </w:r>
+      <w:r>
+        <w:rPr>
+          <w:sz w:val="24"/>
+          <w:szCs w:val="24"/>
+        </w:rPr>
+        <w:t xml:space="preserve">exploration of new paths and </w:t>
+      </w:r>
+      <w:r>
+        <w:rPr>
+          <w:sz w:val="24"/>
+          <w:szCs w:val="24"/>
+        </w:rPr>
+        <w:t xml:space="preserve">the </w:t>
+      </w:r>
+      <w:r>
+        <w:rPr>
+          <w:sz w:val="24"/>
+          <w:szCs w:val="24"/>
+        </w:rPr>
+        <w:t>exploitation of learned knowledge. This balance is vital for navigation, as it enables the agent to discover better routes while also leveraging its existing knowledge of effective paths. For example, the agent might explore new routes during periods of low traffic and exploit well-known routes during peak hours</w:t>
+      </w:r>
+      <w:r>
+        <w:rPr>
+          <w:rFonts w:cs="Arial"/>
+          <w:sz w:val="24"/>
+          <w:szCs w:val="24"/>
+          <w:rtl/>
+        </w:rPr>
+        <w:t>.</w:t>
+      </w:r>
+    </w:p>
+    <w:p>
+      <w:pPr>
+        <w:pStyle w:val="a6"/>
+        <w:numPr>
+          <w:ilvl w:val="0"/>
+          <w:numId w:val="3"/>
+        </w:numPr>
+        <w:bidi w:val="0"/>
+        <w:spacing w:line="408" w:lineRule="auto"/>
+        <w:rPr>
+          <w:sz w:val="24"/>
+          <w:szCs w:val="24"/>
+          <w:rtl/>
+        </w:rPr>
+      </w:pPr>
+      <w:r>
+        <w:rPr>
+          <w:sz w:val="24"/>
+          <w:szCs w:val="24"/>
+        </w:rPr>
+        <w:t>Long-Term Planning: Q-learning focuses on maximizing long-term cumulative rewards. In navigation, this means that the agent considers not only the immediate consequences of its actions but also the potential benefits or drawbacks of its choices over the entire route. This long-term perspective allows Q-learning to guide the agent towards routes that lead to the best overall outcomes.</w:t>
+      </w:r>
       <w:r>
         <w:rPr>
           <w:rFonts w:cs="Arial"/>
@@ -4312,30 +4835,7 @@
           <w:sz w:val="24"/>
           <w:szCs w:val="24"/>
         </w:rPr>
-        <w:t xml:space="preserve">Reinforcement learning is a machine learning paradigm that involves training agents to make sequential decisions in an environment </w:t>
-      </w:r>
-      <w:r>
-        <w:rPr>
-          <w:sz w:val="24"/>
-          <w:szCs w:val="24"/>
-        </w:rPr>
-        <w:t>to</w:t>
-      </w:r>
-      <w:r>
-        <w:rPr>
-          <w:sz w:val="24"/>
-          <w:szCs w:val="24"/>
-        </w:rPr>
-        <w:t xml:space="preserve"> maximize a cumulative reward. It draws inspiration from behavioral psychology, where individuals learn through trial and error by interacting with their surroundings</w:t>
-      </w:r>
-      <w:r>
-        <w:rPr>
-          <w:rFonts w:cs="Arial"/>
-          <w:sz w:val="24"/>
-          <w:szCs w:val="24"/>
-          <w:rtl/>
-        </w:rPr>
-        <w:t>.</w:t>
+        <w:t>The reinforcement learning algorithm we chose is Q-learning.</w:t>
       </w:r>
     </w:p>
     <w:p>
@@ -4343,16 +4843,26 @@
         <w:bidi w:val="0"/>
         <w:spacing w:line="408" w:lineRule="auto"/>
         <w:rPr>
-          <w:sz w:val="24"/>
-          <w:szCs w:val="24"/>
-        </w:rPr>
-      </w:pPr>
-      <w:r>
-        <w:rPr>
-          <w:sz w:val="24"/>
-          <w:szCs w:val="24"/>
-        </w:rPr>
-        <w:t>In reinforcement learning, an "agent" interacts with an "environment" to learn how to take actions that lead to the most favorable outcomes over time. The agent doesn't require explicit instructions; instead, it learns by receiving feedback from the environment in the form of rewards or penalties based on its actions. The goal of reinforcement learning is to discover the optimal strategy, known as a policy, that guides the agent's decisions to maximize its long-term rewards.</w:t>
+          <w:rFonts w:cs="Arial"/>
+          <w:sz w:val="24"/>
+          <w:szCs w:val="24"/>
+        </w:rPr>
+      </w:pPr>
+      <w:r>
+        <w:rPr>
+          <w:sz w:val="24"/>
+          <w:szCs w:val="24"/>
+        </w:rPr>
+        <w:t>In our simulator, the Q-learning strategy empowers vehicles to learn from past experiences, such as traffic congestion and road closures. By adjusting their routes based on the learned Q-values, vehicles can dynamically navigate through the city, optimizing their paths to mitigate obstacles and minimize travel times. This adaptive approach to routing is particularly useful for addressing challenges like congested streets and unexpected road closures, contributing to a more efficient and responsive traffic management strategy</w:t>
+      </w:r>
+      <w:r>
+        <w:rPr>
+          <w:rFonts w:cs="Arial"/>
+          <w:sz w:val="24"/>
+          <w:szCs w:val="24"/>
+          <w:rtl/>
+        </w:rPr>
+        <w:t>.</w:t>
       </w:r>
     </w:p>
     <w:p>
@@ -4360,24 +4870,106 @@
         <w:bidi w:val="0"/>
         <w:spacing w:line="408" w:lineRule="auto"/>
         <w:rPr>
-          <w:sz w:val="24"/>
-          <w:szCs w:val="24"/>
-        </w:rPr>
-      </w:pPr>
-      <w:r>
-        <w:rPr>
-          <w:sz w:val="24"/>
-          <w:szCs w:val="24"/>
-        </w:rPr>
-        <w:t>The Learning Process</w:t>
-      </w:r>
-      <w:r>
-        <w:rPr>
           <w:rFonts w:cs="Arial"/>
-          <w:sz w:val="24"/>
-          <w:szCs w:val="24"/>
-        </w:rPr>
-        <w:t xml:space="preserve"> in Reinforcement Learning:</w:t>
+          <w:b/>
+          <w:bCs/>
+          <w:sz w:val="24"/>
+          <w:szCs w:val="24"/>
+          <w:u w:val="single"/>
+        </w:rPr>
+      </w:pPr>
+      <w:r>
+        <w:rPr>
+          <w:rFonts w:cs="Arial"/>
+          <w:b/>
+          <w:bCs/>
+          <w:sz w:val="24"/>
+          <w:szCs w:val="24"/>
+          <w:u w:val="single"/>
+        </w:rPr>
+        <w:t xml:space="preserve">Our </w:t>
+      </w:r>
+      <w:r>
+        <w:rPr>
+          <w:rFonts w:cs="Arial"/>
+          <w:b/>
+          <w:bCs/>
+          <w:sz w:val="24"/>
+          <w:szCs w:val="24"/>
+          <w:u w:val="single"/>
+        </w:rPr>
+        <w:t>Q-Learning algorithm works like that:</w:t>
+      </w:r>
+    </w:p>
+    <w:p>
+      <w:pPr>
+        <w:bidi w:val="0"/>
+        <w:spacing w:line="408" w:lineRule="auto"/>
+        <w:rPr>
+          <w:rFonts w:cs="Arial"/>
+          <w:sz w:val="24"/>
+          <w:szCs w:val="24"/>
+        </w:rPr>
+      </w:pPr>
+      <w:r>
+        <w:rPr>
+          <w:rFonts w:cs="Arial"/>
+          <w:sz w:val="24"/>
+          <w:szCs w:val="24"/>
+        </w:rPr>
+        <w:t xml:space="preserve"> </w:t>
+      </w:r>
+      <w:r>
+        <w:rPr>
+          <w:rFonts w:cs="Arial"/>
+          <w:sz w:val="24"/>
+          <w:szCs w:val="24"/>
+        </w:rPr>
+        <w:t>Q-table Initialization: Initially, the agent knows nothing about which roads are good or bad. It starts with a blank Q-table</w:t>
+      </w:r>
+      <w:r>
+        <w:rPr>
+          <w:rFonts w:cs="Arial"/>
+          <w:sz w:val="24"/>
+          <w:szCs w:val="24"/>
+          <w:rtl/>
+        </w:rPr>
+        <w:t>.</w:t>
+      </w:r>
+      <w:r>
+        <w:rPr>
+          <w:rFonts w:cs="Arial"/>
+          <w:sz w:val="24"/>
+          <w:szCs w:val="24"/>
+        </w:rPr>
+        <w:t xml:space="preserve"> The Q-table is a table that consists of all the states (nodes in the map) and the possible actions from every state.</w:t>
+      </w:r>
+    </w:p>
+    <w:p>
+      <w:pPr>
+        <w:bidi w:val="0"/>
+        <w:spacing w:line="408" w:lineRule="auto"/>
+        <w:rPr>
+          <w:rFonts w:cs="Arial"/>
+          <w:sz w:val="24"/>
+          <w:szCs w:val="24"/>
+        </w:rPr>
+      </w:pPr>
+      <w:r>
+        <w:rPr>
+          <w:rFonts w:cs="Arial"/>
+          <w:sz w:val="24"/>
+          <w:szCs w:val="24"/>
+        </w:rPr>
+        <w:t>Choosing Actions: The agent decides which road to take based on what it knows so far. It can</w:t>
+      </w:r>
+      <w:r>
+        <w:rPr>
+          <w:rFonts w:cs="Arial"/>
+          <w:sz w:val="24"/>
+          <w:szCs w:val="24"/>
+        </w:rPr>
+        <w:t>:</w:t>
       </w:r>
     </w:p>
     <w:p>
@@ -4385,21 +4977,23 @@
         <w:pStyle w:val="a6"/>
         <w:numPr>
           <w:ilvl w:val="0"/>
-          <w:numId w:val="2"/>
+          <w:numId w:val="10"/>
         </w:numPr>
         <w:bidi w:val="0"/>
         <w:spacing w:line="408" w:lineRule="auto"/>
         <w:rPr>
-          <w:sz w:val="24"/>
-          <w:szCs w:val="24"/>
-        </w:rPr>
-      </w:pPr>
-      <w:r>
-        <w:rPr>
-          <w:sz w:val="24"/>
-          <w:szCs w:val="24"/>
-        </w:rPr>
-        <w:t>The agent starts with little to no knowledge of the environment and how its actions affect outcomes</w:t>
+          <w:rFonts w:cs="Arial"/>
+          <w:sz w:val="24"/>
+          <w:szCs w:val="24"/>
+        </w:rPr>
+      </w:pPr>
+      <w:r>
+        <w:rPr>
+          <w:rFonts w:cs="Arial"/>
+          <w:sz w:val="24"/>
+          <w:szCs w:val="24"/>
+        </w:rPr>
+        <w:t>Explore: Take a random road to understand what happens</w:t>
       </w:r>
       <w:r>
         <w:rPr>
@@ -4416,21 +5010,23 @@
         <w:pStyle w:val="a6"/>
         <w:numPr>
           <w:ilvl w:val="0"/>
-          <w:numId w:val="2"/>
+          <w:numId w:val="10"/>
         </w:numPr>
         <w:bidi w:val="0"/>
         <w:spacing w:line="408" w:lineRule="auto"/>
         <w:rPr>
-          <w:sz w:val="24"/>
-          <w:szCs w:val="24"/>
-        </w:rPr>
-      </w:pPr>
-      <w:r>
-        <w:rPr>
-          <w:sz w:val="24"/>
-          <w:szCs w:val="24"/>
-        </w:rPr>
-        <w:t>It interacts with the environment, taking actions and receiving rewards based on those actions</w:t>
+          <w:rFonts w:cs="Arial"/>
+          <w:sz w:val="24"/>
+          <w:szCs w:val="24"/>
+        </w:rPr>
+      </w:pPr>
+      <w:r>
+        <w:rPr>
+          <w:rFonts w:cs="Arial"/>
+          <w:sz w:val="24"/>
+          <w:szCs w:val="24"/>
+        </w:rPr>
+        <w:t>Exploit: Take the road it thinks will provide the best outcome based on past experiences stored in the Q-table</w:t>
       </w:r>
       <w:r>
         <w:rPr>
@@ -4447,30 +5043,121 @@
         <w:pStyle w:val="a6"/>
         <w:numPr>
           <w:ilvl w:val="0"/>
-          <w:numId w:val="2"/>
+          <w:numId w:val="10"/>
         </w:numPr>
         <w:bidi w:val="0"/>
         <w:spacing w:line="408" w:lineRule="auto"/>
         <w:rPr>
-          <w:sz w:val="24"/>
-          <w:szCs w:val="24"/>
-        </w:rPr>
-      </w:pPr>
-      <w:r>
-        <w:rPr>
-          <w:sz w:val="24"/>
-          <w:szCs w:val="24"/>
-        </w:rPr>
-        <w:t>The agent uses the received rewards to update its knowledge and refine its strategy (policy) to make better decisions in the future</w:t>
-      </w:r>
-      <w:r>
-        <w:rPr>
           <w:rFonts w:cs="Arial"/>
           <w:sz w:val="24"/>
           <w:szCs w:val="24"/>
+        </w:rPr>
+      </w:pPr>
+      <w:r>
+        <w:rPr>
+          <w:rFonts w:cs="Arial"/>
+          <w:sz w:val="24"/>
+          <w:szCs w:val="24"/>
+        </w:rPr>
+        <w:t>Receiving a Reward: After taking a road, the agent receives feedback (a reward) based on</w:t>
+      </w:r>
+      <w:r>
+        <w:rPr>
+          <w:rFonts w:cs="Arial"/>
+          <w:sz w:val="24"/>
+          <w:szCs w:val="24"/>
+        </w:rPr>
+        <w:t>:</w:t>
+      </w:r>
+    </w:p>
+    <w:p>
+      <w:pPr>
+        <w:pStyle w:val="a6"/>
+        <w:numPr>
+          <w:ilvl w:val="1"/>
+          <w:numId w:val="10"/>
+        </w:numPr>
+        <w:bidi w:val="0"/>
+        <w:spacing w:line="408" w:lineRule="auto"/>
+        <w:rPr>
+          <w:rFonts w:cs="Arial"/>
+          <w:sz w:val="24"/>
+          <w:szCs w:val="24"/>
+        </w:rPr>
+      </w:pPr>
+      <w:r>
+        <w:rPr>
+          <w:rFonts w:cs="Arial"/>
+          <w:sz w:val="24"/>
+          <w:szCs w:val="24"/>
+        </w:rPr>
+        <w:t>How close it gets to the destination</w:t>
+      </w:r>
+      <w:r>
+        <w:rPr>
+          <w:rFonts w:cs="Arial"/>
+          <w:sz w:val="24"/>
+          <w:szCs w:val="24"/>
           <w:rtl/>
         </w:rPr>
         <w:t>.</w:t>
+      </w:r>
+    </w:p>
+    <w:p>
+      <w:pPr>
+        <w:pStyle w:val="a6"/>
+        <w:numPr>
+          <w:ilvl w:val="1"/>
+          <w:numId w:val="10"/>
+        </w:numPr>
+        <w:bidi w:val="0"/>
+        <w:spacing w:line="408" w:lineRule="auto"/>
+        <w:rPr>
+          <w:rFonts w:cs="Arial"/>
+          <w:sz w:val="24"/>
+          <w:szCs w:val="24"/>
+        </w:rPr>
+      </w:pPr>
+      <w:r>
+        <w:rPr>
+          <w:rFonts w:cs="Arial"/>
+          <w:sz w:val="24"/>
+          <w:szCs w:val="24"/>
+        </w:rPr>
+        <w:t>If the road is blocked or not</w:t>
+      </w:r>
+      <w:r>
+        <w:rPr>
+          <w:rFonts w:cs="Arial"/>
+          <w:sz w:val="24"/>
+          <w:szCs w:val="24"/>
+          <w:rtl/>
+        </w:rPr>
+        <w:t>.</w:t>
+      </w:r>
+    </w:p>
+    <w:p>
+      <w:pPr>
+        <w:pStyle w:val="a6"/>
+        <w:numPr>
+          <w:ilvl w:val="1"/>
+          <w:numId w:val="10"/>
+        </w:numPr>
+        <w:bidi w:val="0"/>
+        <w:spacing w:line="408" w:lineRule="auto"/>
+        <w:rPr>
+          <w:rFonts w:cs="Arial"/>
+          <w:sz w:val="24"/>
+          <w:szCs w:val="24"/>
+        </w:rPr>
+      </w:pPr>
+      <w:r>
+        <w:rPr>
+          <w:rFonts w:cs="Arial"/>
+          <w:sz w:val="24"/>
+          <w:szCs w:val="24"/>
+        </w:rPr>
+        <w:t>The ratio between the road current speed and the road's max speed.</w:t>
       </w:r>
     </w:p>
     <w:p>
@@ -4478,21 +5165,33 @@
         <w:pStyle w:val="a6"/>
         <w:numPr>
           <w:ilvl w:val="0"/>
-          <w:numId w:val="2"/>
+          <w:numId w:val="10"/>
         </w:numPr>
         <w:bidi w:val="0"/>
         <w:spacing w:line="408" w:lineRule="auto"/>
         <w:rPr>
-          <w:sz w:val="24"/>
-          <w:szCs w:val="24"/>
-        </w:rPr>
-      </w:pPr>
-      <w:r>
-        <w:rPr>
-          <w:sz w:val="24"/>
-          <w:szCs w:val="24"/>
-        </w:rPr>
-        <w:t>Over time, through repeated interactions and learning, the agent improves its policy to achieve higher cumulative rewards.</w:t>
+          <w:rFonts w:cs="Arial"/>
+          <w:sz w:val="24"/>
+          <w:szCs w:val="24"/>
+        </w:rPr>
+      </w:pPr>
+      <w:r>
+        <w:rPr>
+          <w:rFonts w:cs="Arial"/>
+          <w:sz w:val="24"/>
+          <w:szCs w:val="24"/>
+        </w:rPr>
+        <w:lastRenderedPageBreak/>
+        <w:t>Updating the Q-table: The agent uses this feedback to update the Q-table. It adjusts its expectations of the rewards for taking a specific action at a particular state (node)</w:t>
+      </w:r>
+      <w:r>
+        <w:rPr>
+          <w:rFonts w:cs="Arial"/>
+          <w:sz w:val="24"/>
+          <w:szCs w:val="24"/>
+          <w:rtl/>
+        </w:rPr>
+        <w:t>.</w:t>
       </w:r>
     </w:p>
     <w:p>
@@ -4500,17 +5199,21 @@
         <w:bidi w:val="0"/>
         <w:spacing w:line="408" w:lineRule="auto"/>
         <w:rPr>
-          <w:sz w:val="24"/>
-          <w:szCs w:val="24"/>
+          <w:rFonts w:cs="Arial" w:hint="cs"/>
+          <w:sz w:val="24"/>
+          <w:szCs w:val="24"/>
+          <w:u w:val="single"/>
           <w:rtl/>
         </w:rPr>
       </w:pPr>
       <w:r>
         <w:rPr>
-          <w:sz w:val="24"/>
-          <w:szCs w:val="24"/>
-        </w:rPr>
-        <w:t>More specifically, we chose Q learning which is a specific reinforcement learning algorithm.</w:t>
+          <w:rFonts w:cs="Arial"/>
+          <w:sz w:val="24"/>
+          <w:szCs w:val="24"/>
+          <w:u w:val="single"/>
+        </w:rPr>
+        <w:t>Gradual Improvement</w:t>
       </w:r>
     </w:p>
     <w:p>
@@ -4518,85 +5221,131 @@
         <w:bidi w:val="0"/>
         <w:spacing w:line="408" w:lineRule="auto"/>
         <w:rPr>
+          <w:rFonts w:cs="Arial"/>
+          <w:sz w:val="24"/>
+          <w:szCs w:val="24"/>
+        </w:rPr>
+      </w:pPr>
+      <w:r>
+        <w:rPr>
+          <w:rFonts w:cs="Arial"/>
+          <w:sz w:val="24"/>
+          <w:szCs w:val="24"/>
+        </w:rPr>
+        <w:t>Repeating the Process: Over time, the agent repeats this process multiple times, exploring and learning from rewards</w:t>
+      </w:r>
+      <w:r>
+        <w:rPr>
+          <w:rFonts w:cs="Arial"/>
           <w:sz w:val="24"/>
           <w:szCs w:val="24"/>
           <w:rtl/>
         </w:rPr>
-      </w:pPr>
+        <w:t>.</w:t>
+      </w:r>
     </w:p>
     <w:p>
       <w:pPr>
         <w:bidi w:val="0"/>
         <w:spacing w:line="408" w:lineRule="auto"/>
         <w:rPr>
-          <w:sz w:val="24"/>
-          <w:szCs w:val="24"/>
-        </w:rPr>
-      </w:pPr>
+          <w:rFonts w:cs="Arial"/>
+          <w:sz w:val="24"/>
+          <w:szCs w:val="24"/>
+        </w:rPr>
+      </w:pPr>
+      <w:r>
+        <w:rPr>
+          <w:rFonts w:cs="Arial"/>
+          <w:sz w:val="24"/>
+          <w:szCs w:val="24"/>
+        </w:rPr>
+        <w:t>Learning from Mistakes: If a road leads to a bad outcome (low reward), the agent learns not to take that road from that node</w:t>
+      </w:r>
+      <w:r>
+        <w:rPr>
+          <w:rFonts w:cs="Arial"/>
+          <w:sz w:val="24"/>
+          <w:szCs w:val="24"/>
+          <w:rtl/>
+        </w:rPr>
+        <w:t>.</w:t>
+      </w:r>
     </w:p>
     <w:p>
       <w:pPr>
         <w:bidi w:val="0"/>
         <w:spacing w:line="408" w:lineRule="auto"/>
         <w:rPr>
-          <w:sz w:val="24"/>
-          <w:szCs w:val="24"/>
-        </w:rPr>
-      </w:pPr>
-      <w:r>
-        <w:rPr>
-          <w:sz w:val="24"/>
-          <w:szCs w:val="24"/>
-        </w:rPr>
-        <w:t>Q-learning can be effective for several reasons</w:t>
-      </w:r>
-      <w:r>
-        <w:rPr>
           <w:rFonts w:cs="Arial"/>
           <w:sz w:val="24"/>
           <w:szCs w:val="24"/>
-        </w:rPr>
-        <w:t>:</w:t>
+          <w:u w:val="single"/>
+        </w:rPr>
+      </w:pPr>
+      <w:r>
+        <w:rPr>
+          <w:rFonts w:cs="Arial"/>
+          <w:sz w:val="24"/>
+          <w:szCs w:val="24"/>
+          <w:u w:val="single"/>
+        </w:rPr>
+        <w:t>Achieving the Goal</w:t>
       </w:r>
     </w:p>
     <w:p>
       <w:pPr>
-        <w:pStyle w:val="a6"/>
-        <w:numPr>
-          <w:ilvl w:val="0"/>
-          <w:numId w:val="3"/>
-        </w:numPr>
         <w:bidi w:val="0"/>
         <w:spacing w:line="408" w:lineRule="auto"/>
         <w:rPr>
-          <w:sz w:val="24"/>
-          <w:szCs w:val="24"/>
-        </w:rPr>
-      </w:pPr>
-      <w:r>
-        <w:rPr>
-          <w:sz w:val="24"/>
-          <w:szCs w:val="24"/>
-        </w:rPr>
-        <w:t>Adaptability to Dynamic Environments: Navigation often takes place in complex and dynamic environments, where conditions can change rapidly. Q-learning allows an agent to adapt its navigation strategy based on the feedback it receives from the environment. This adaptability is crucial for handling real-world scenarios such as traffic congestion, road closures, and unexpected obstacles</w:t>
-      </w:r>
-      <w:r>
-        <w:rPr>
           <w:rFonts w:cs="Arial"/>
           <w:sz w:val="24"/>
           <w:szCs w:val="24"/>
-          <w:rtl/>
-        </w:rPr>
-        <w:t>.</w:t>
+        </w:rPr>
+      </w:pPr>
+      <w:r>
+        <w:rPr>
+          <w:rFonts w:cs="Arial"/>
+          <w:sz w:val="24"/>
+          <w:szCs w:val="24"/>
+        </w:rPr>
+        <w:t>Optimal Path Discovery: Gradually, the agent learns the best sequence of roads to take from each node to reach the destination node, based on the rewards it received in the past.</w:t>
       </w:r>
     </w:p>
     <w:p>
       <w:pPr>
-        <w:pStyle w:val="a6"/>
-        <w:numPr>
-          <w:ilvl w:val="0"/>
-          <w:numId w:val="3"/>
-        </w:numPr>
+        <w:bidi w:val="0"/>
+        <w:rPr>
+          <w:b/>
+          <w:bCs/>
+          <w:sz w:val="24"/>
+          <w:szCs w:val="24"/>
+          <w:u w:val="single"/>
+        </w:rPr>
+      </w:pPr>
+      <w:r>
+        <w:rPr>
+          <w:b/>
+          <w:bCs/>
+          <w:sz w:val="24"/>
+          <w:szCs w:val="24"/>
+          <w:u w:val="single"/>
+        </w:rPr>
+        <w:t>Our implementation of Q-Learning</w:t>
+      </w:r>
+      <w:r>
+        <w:rPr>
+          <w:b/>
+          <w:bCs/>
+          <w:sz w:val="24"/>
+          <w:szCs w:val="24"/>
+          <w:u w:val="single"/>
+        </w:rPr>
+        <w:t>:</w:t>
+      </w:r>
+    </w:p>
+    <w:p>
+      <w:pPr>
         <w:bidi w:val="0"/>
         <w:spacing w:line="408" w:lineRule="auto"/>
         <w:rPr>
@@ -4609,25 +5358,25 @@
           <w:sz w:val="24"/>
           <w:szCs w:val="24"/>
         </w:rPr>
-        <w:t>Trial and Error Learning: Q-learning employs a trial-and-error approach, where the agent explores different actions and learns from the outcomes. This process allows the agent to discover which actions lead to better outcomes and adjust its behavior accordingly. In navigation, the agent can learn to avoid routes that consistently result in traffic jams or delays, leading to more efficient routing decisions over time</w:t>
-      </w:r>
-      <w:r>
-        <w:rPr>
-          <w:rFonts w:cs="Arial"/>
-          <w:sz w:val="24"/>
-          <w:szCs w:val="24"/>
-          <w:rtl/>
-        </w:rPr>
-        <w:t>.</w:t>
+        <w:t xml:space="preserve">State - contains the current node </w:t>
+      </w:r>
+      <w:r>
+        <w:rPr>
+          <w:sz w:val="24"/>
+          <w:szCs w:val="24"/>
+        </w:rPr>
+        <w:t>ID</w:t>
+      </w:r>
+      <w:r>
+        <w:rPr>
+          <w:sz w:val="24"/>
+          <w:szCs w:val="24"/>
+        </w:rPr>
+        <w:t xml:space="preserve"> that the agent is currently on (maybe additionally the last speed update time). </w:t>
       </w:r>
     </w:p>
     <w:p>
       <w:pPr>
-        <w:pStyle w:val="a6"/>
-        <w:numPr>
-          <w:ilvl w:val="0"/>
-          <w:numId w:val="3"/>
-        </w:numPr>
         <w:bidi w:val="0"/>
         <w:spacing w:line="408" w:lineRule="auto"/>
         <w:rPr>
@@ -4640,329 +5389,287 @@
           <w:sz w:val="24"/>
           <w:szCs w:val="24"/>
         </w:rPr>
-        <w:t xml:space="preserve">Exploration and Exploitation: Q-learning balances </w:t>
-      </w:r>
-      <w:r>
-        <w:rPr>
-          <w:sz w:val="24"/>
-          <w:szCs w:val="24"/>
-        </w:rPr>
-        <w:t xml:space="preserve">the </w:t>
-      </w:r>
-      <w:r>
-        <w:rPr>
-          <w:sz w:val="24"/>
-          <w:szCs w:val="24"/>
-        </w:rPr>
-        <w:t xml:space="preserve">exploration of new paths and </w:t>
-      </w:r>
-      <w:r>
-        <w:rPr>
-          <w:sz w:val="24"/>
-          <w:szCs w:val="24"/>
-        </w:rPr>
-        <w:t xml:space="preserve">the </w:t>
-      </w:r>
-      <w:r>
-        <w:rPr>
-          <w:sz w:val="24"/>
-          <w:szCs w:val="24"/>
-        </w:rPr>
-        <w:t>exploitation of learned knowledge. This balance is vital for navigation, as it enables the agent to discover better routes while also leveraging its existing knowledge of effective paths. For example, the agent might explore new routes during periods of low traffic and exploit well-known routes during peak hours</w:t>
-      </w:r>
-      <w:r>
-        <w:rPr>
-          <w:rFonts w:cs="Arial"/>
-          <w:sz w:val="24"/>
-          <w:szCs w:val="24"/>
-          <w:rtl/>
-        </w:rPr>
-        <w:t>.</w:t>
+        <w:t>Action</w:t>
+      </w:r>
+      <w:r>
+        <w:rPr>
+          <w:sz w:val="24"/>
+          <w:szCs w:val="24"/>
+        </w:rPr>
+        <w:t xml:space="preserve"> –</w:t>
+      </w:r>
+      <w:r>
+        <w:rPr>
+          <w:sz w:val="24"/>
+          <w:szCs w:val="24"/>
+        </w:rPr>
+        <w:t xml:space="preserve"> a</w:t>
+      </w:r>
+      <w:r>
+        <w:rPr>
+          <w:sz w:val="24"/>
+          <w:szCs w:val="24"/>
+        </w:rPr>
+        <w:t>ction will be chosen from a</w:t>
+      </w:r>
+      <w:r>
+        <w:rPr>
+          <w:sz w:val="24"/>
+          <w:szCs w:val="24"/>
+        </w:rPr>
+        <w:t xml:space="preserve"> list of the possible destination node </w:t>
+      </w:r>
+      <w:r>
+        <w:rPr>
+          <w:sz w:val="24"/>
+          <w:szCs w:val="24"/>
+        </w:rPr>
+        <w:t>ID</w:t>
+      </w:r>
+      <w:r>
+        <w:rPr>
+          <w:sz w:val="24"/>
+          <w:szCs w:val="24"/>
+        </w:rPr>
+        <w:t xml:space="preserve">s. at probability </w:t>
+      </w:r>
+      <w:r>
+        <w:rPr>
+          <w:sz w:val="24"/>
+          <w:szCs w:val="24"/>
+        </w:rPr>
+        <w:t xml:space="preserve">epsilon </w:t>
+      </w:r>
+      <w:r>
+        <w:rPr>
+          <w:sz w:val="24"/>
+          <w:szCs w:val="24"/>
+        </w:rPr>
+        <w:t>(</w:t>
+      </w:r>
+      <w:r>
+        <w:rPr>
+          <w:sz w:val="24"/>
+          <w:szCs w:val="24"/>
+        </w:rPr>
+        <w:t>by default 0.2 in the simulator</w:t>
+      </w:r>
+      <w:r>
+        <w:rPr>
+          <w:sz w:val="24"/>
+          <w:szCs w:val="24"/>
+        </w:rPr>
+        <w:t xml:space="preserve">) pick </w:t>
+      </w:r>
+      <w:r>
+        <w:rPr>
+          <w:sz w:val="24"/>
+          <w:szCs w:val="24"/>
+        </w:rPr>
+        <w:t xml:space="preserve">a </w:t>
+      </w:r>
+      <w:r>
+        <w:rPr>
+          <w:sz w:val="24"/>
+          <w:szCs w:val="24"/>
+        </w:rPr>
+        <w:t xml:space="preserve">random action, else pick the best action according to the q table. </w:t>
       </w:r>
     </w:p>
     <w:p>
       <w:pPr>
-        <w:pStyle w:val="a6"/>
-        <w:numPr>
-          <w:ilvl w:val="0"/>
-          <w:numId w:val="3"/>
-        </w:numPr>
         <w:bidi w:val="0"/>
         <w:spacing w:line="408" w:lineRule="auto"/>
         <w:rPr>
           <w:sz w:val="24"/>
           <w:szCs w:val="24"/>
-        </w:rPr>
-      </w:pPr>
-      <w:r>
-        <w:rPr>
-          <w:sz w:val="24"/>
-          <w:szCs w:val="24"/>
-        </w:rPr>
-        <w:t>Long-Term Planning: Q-learning focuses on maximizing long-term cumulative rewards. In navigation, this means that the agent considers not only the immediate consequences of its actions but also the potential benefits or drawbacks of its choices over the entire route. This long-term perspective allows Q-learning to guide the agent towards routes that lead to the best overall outcomes.</w:t>
+          <w:rtl/>
+        </w:rPr>
+      </w:pPr>
+      <w:r>
+        <w:rPr>
+          <w:sz w:val="24"/>
+          <w:szCs w:val="24"/>
+        </w:rPr>
+        <w:t>L</w:t>
+      </w:r>
+      <w:r>
+        <w:rPr>
+          <w:sz w:val="24"/>
+          <w:szCs w:val="24"/>
+        </w:rPr>
+        <w:t>earning rate</w:t>
+      </w:r>
+      <w:r>
+        <w:rPr>
+          <w:sz w:val="24"/>
+          <w:szCs w:val="24"/>
+        </w:rPr>
+        <w:t xml:space="preserve"> </w:t>
+      </w:r>
+      <w:r>
+        <w:rPr>
+          <w:sz w:val="24"/>
+          <w:szCs w:val="24"/>
+        </w:rPr>
+        <w:t>(</w:t>
+      </w:r>
+      <w:r>
+        <w:rPr>
+          <w:sz w:val="24"/>
+          <w:szCs w:val="24"/>
+        </w:rPr>
+        <w:t>Alpha</w:t>
+      </w:r>
+      <w:r>
+        <w:rPr>
+          <w:sz w:val="24"/>
+          <w:szCs w:val="24"/>
+        </w:rPr>
+        <w:t>)</w:t>
+      </w:r>
+      <w:r>
+        <w:rPr>
+          <w:sz w:val="24"/>
+          <w:szCs w:val="24"/>
+        </w:rPr>
+        <w:t xml:space="preserve"> - we need to choose a value that is not too small (the q table won</w:t>
+      </w:r>
+      <w:r>
+        <w:rPr>
+          <w:sz w:val="24"/>
+          <w:szCs w:val="24"/>
+        </w:rPr>
+        <w:t>'</w:t>
+      </w:r>
+      <w:r>
+        <w:rPr>
+          <w:sz w:val="24"/>
+          <w:szCs w:val="24"/>
+        </w:rPr>
+        <w:t xml:space="preserve">t update) and not too big ( this can lead to overfitting) we chose </w:t>
+      </w:r>
+      <w:r>
+        <w:rPr>
+          <w:sz w:val="24"/>
+          <w:szCs w:val="24"/>
+        </w:rPr>
+        <w:t>a default value of 0.1</w:t>
+      </w:r>
+      <w:r>
+        <w:rPr>
+          <w:sz w:val="24"/>
+          <w:szCs w:val="24"/>
+        </w:rPr>
+        <w:t xml:space="preserve"> for our agent. </w:t>
       </w:r>
     </w:p>
     <w:p>
       <w:pPr>
-        <w:rPr>
-          <w:sz w:val="24"/>
-          <w:szCs w:val="24"/>
-        </w:rPr>
-      </w:pPr>
-      <w:r>
-        <w:rPr>
-          <w:sz w:val="24"/>
-          <w:szCs w:val="24"/>
-        </w:rPr>
-        <w:br w:type="page"/>
+        <w:bidi w:val="0"/>
+        <w:spacing w:line="408" w:lineRule="auto"/>
+        <w:rPr>
+          <w:sz w:val="24"/>
+          <w:szCs w:val="24"/>
+        </w:rPr>
+      </w:pPr>
+      <w:r>
+        <w:rPr>
+          <w:sz w:val="24"/>
+          <w:szCs w:val="24"/>
+        </w:rPr>
+        <w:t>The discount factor</w:t>
+      </w:r>
+      <w:r>
+        <w:rPr>
+          <w:sz w:val="24"/>
+          <w:szCs w:val="24"/>
+        </w:rPr>
+        <w:t xml:space="preserve"> </w:t>
+      </w:r>
+      <w:r>
+        <w:rPr>
+          <w:sz w:val="24"/>
+          <w:szCs w:val="24"/>
+        </w:rPr>
+        <w:t>(</w:t>
+      </w:r>
+      <w:r>
+        <w:rPr>
+          <w:sz w:val="24"/>
+          <w:szCs w:val="24"/>
+        </w:rPr>
+        <w:t>Gamma</w:t>
+      </w:r>
+      <w:r>
+        <w:rPr>
+          <w:sz w:val="24"/>
+          <w:szCs w:val="24"/>
+        </w:rPr>
+        <w:t>)</w:t>
+      </w:r>
+      <w:r>
+        <w:rPr>
+          <w:sz w:val="24"/>
+          <w:szCs w:val="24"/>
+        </w:rPr>
+        <w:t xml:space="preserve"> - determines the importance of future rewards. A factor of 0 will make the agent only consider current rewards while a factor approaching 1 will make it strive for a long-term high reward. We chose </w:t>
+      </w:r>
+      <w:r>
+        <w:rPr>
+          <w:sz w:val="24"/>
+          <w:szCs w:val="24"/>
+        </w:rPr>
+        <w:t xml:space="preserve">a </w:t>
+      </w:r>
+      <w:r>
+        <w:rPr>
+          <w:sz w:val="24"/>
+          <w:szCs w:val="24"/>
+        </w:rPr>
+        <w:t xml:space="preserve">discount </w:t>
+      </w:r>
+      <w:r>
+        <w:rPr>
+          <w:sz w:val="24"/>
+          <w:szCs w:val="24"/>
+        </w:rPr>
+        <w:lastRenderedPageBreak/>
+        <w:t xml:space="preserve">factor of </w:t>
+      </w:r>
+      <w:r>
+        <w:rPr>
+          <w:sz w:val="24"/>
+          <w:szCs w:val="24"/>
+        </w:rPr>
+        <w:t>0.9 by default</w:t>
+      </w:r>
+      <w:r>
+        <w:rPr>
+          <w:sz w:val="24"/>
+          <w:szCs w:val="24"/>
+        </w:rPr>
+        <w:t xml:space="preserve"> to find a good balance between immediate and future reward</w:t>
+      </w:r>
+      <w:r>
+        <w:rPr>
+          <w:sz w:val="24"/>
+          <w:szCs w:val="24"/>
+        </w:rPr>
+        <w:t>s</w:t>
+      </w:r>
+      <w:r>
+        <w:rPr>
+          <w:sz w:val="24"/>
+          <w:szCs w:val="24"/>
+        </w:rPr>
+        <w:t xml:space="preserve">. </w:t>
       </w:r>
     </w:p>
     <w:p>
       <w:pPr>
         <w:bidi w:val="0"/>
         <w:spacing w:line="408" w:lineRule="auto"/>
-        <w:ind w:left="360"/>
-        <w:rPr>
-          <w:sz w:val="24"/>
-          <w:szCs w:val="24"/>
-        </w:rPr>
-      </w:pPr>
-      <w:r>
-        <w:rPr>
-          <w:sz w:val="24"/>
-          <w:szCs w:val="24"/>
-        </w:rPr>
-        <w:lastRenderedPageBreak/>
-        <w:t>Our implementation of Q-Learning</w:t>
-      </w:r>
-      <w:r>
-        <w:rPr>
-          <w:sz w:val="24"/>
-          <w:szCs w:val="24"/>
-        </w:rPr>
-        <w:t>:</w:t>
-      </w:r>
-    </w:p>
-    <w:p>
-      <w:pPr>
-        <w:bidi w:val="0"/>
-        <w:spacing w:line="408" w:lineRule="auto"/>
-        <w:ind w:left="360"/>
-        <w:rPr>
-          <w:sz w:val="24"/>
-          <w:szCs w:val="24"/>
-        </w:rPr>
-      </w:pPr>
-      <w:r>
-        <w:rPr>
-          <w:sz w:val="24"/>
-          <w:szCs w:val="24"/>
-        </w:rPr>
-        <w:t xml:space="preserve">State - contains the current node </w:t>
-      </w:r>
-      <w:r>
-        <w:rPr>
-          <w:sz w:val="24"/>
-          <w:szCs w:val="24"/>
-        </w:rPr>
-        <w:t>ID</w:t>
-      </w:r>
-      <w:r>
-        <w:rPr>
-          <w:sz w:val="24"/>
-          <w:szCs w:val="24"/>
-        </w:rPr>
-        <w:t xml:space="preserve"> that the agent is currently on (maybe additionally the last speed update time). </w:t>
-      </w:r>
-    </w:p>
-    <w:p>
-      <w:pPr>
-        <w:bidi w:val="0"/>
-        <w:spacing w:line="408" w:lineRule="auto"/>
-        <w:ind w:left="360"/>
-        <w:rPr>
-          <w:sz w:val="24"/>
-          <w:szCs w:val="24"/>
-        </w:rPr>
-      </w:pPr>
-      <w:r>
-        <w:rPr>
-          <w:sz w:val="24"/>
-          <w:szCs w:val="24"/>
-        </w:rPr>
-        <w:t>Action</w:t>
-      </w:r>
-      <w:r>
-        <w:rPr>
-          <w:sz w:val="24"/>
-          <w:szCs w:val="24"/>
-        </w:rPr>
-        <w:t xml:space="preserve"> –</w:t>
-      </w:r>
-      <w:r>
-        <w:rPr>
-          <w:sz w:val="24"/>
-          <w:szCs w:val="24"/>
-        </w:rPr>
-        <w:t xml:space="preserve"> a</w:t>
-      </w:r>
-      <w:r>
-        <w:rPr>
-          <w:sz w:val="24"/>
-          <w:szCs w:val="24"/>
-        </w:rPr>
-        <w:t>ction will be chosen from a</w:t>
-      </w:r>
-      <w:r>
-        <w:rPr>
-          <w:sz w:val="24"/>
-          <w:szCs w:val="24"/>
-        </w:rPr>
-        <w:t xml:space="preserve"> list of the possible destination node </w:t>
-      </w:r>
-      <w:r>
-        <w:rPr>
-          <w:sz w:val="24"/>
-          <w:szCs w:val="24"/>
-        </w:rPr>
-        <w:t>ID</w:t>
-      </w:r>
-      <w:r>
-        <w:rPr>
-          <w:sz w:val="24"/>
-          <w:szCs w:val="24"/>
-        </w:rPr>
-        <w:t xml:space="preserve">s. at probability alpha(check if correct) pick </w:t>
-      </w:r>
-      <w:r>
-        <w:rPr>
-          <w:sz w:val="24"/>
-          <w:szCs w:val="24"/>
-        </w:rPr>
-        <w:t xml:space="preserve">a </w:t>
-      </w:r>
-      <w:r>
-        <w:rPr>
-          <w:sz w:val="24"/>
-          <w:szCs w:val="24"/>
-        </w:rPr>
-        <w:t xml:space="preserve">random action, else pick the best action according to the q table. </w:t>
-      </w:r>
-    </w:p>
-    <w:p>
-      <w:pPr>
-        <w:bidi w:val="0"/>
-        <w:spacing w:line="408" w:lineRule="auto"/>
-        <w:ind w:left="360"/>
-        <w:rPr>
-          <w:sz w:val="24"/>
-          <w:szCs w:val="24"/>
-          <w:rtl/>
-        </w:rPr>
-      </w:pPr>
-      <w:r>
-        <w:rPr>
-          <w:sz w:val="24"/>
-          <w:szCs w:val="24"/>
-        </w:rPr>
-        <w:t>Alpha - the learning rate, we need to choose a value that is not too small (the q table won</w:t>
-      </w:r>
-      <w:r>
-        <w:rPr>
-          <w:sz w:val="24"/>
-          <w:szCs w:val="24"/>
-        </w:rPr>
-        <w:t>'</w:t>
-      </w:r>
-      <w:r>
-        <w:rPr>
-          <w:sz w:val="24"/>
-          <w:szCs w:val="24"/>
-        </w:rPr>
-        <w:t xml:space="preserve">t update) and not too big ( this can lead to overfitting) we chose </w:t>
-      </w:r>
-      <w:r>
-        <w:rPr>
-          <w:sz w:val="24"/>
-          <w:szCs w:val="24"/>
-          <w:highlight w:val="yellow"/>
-        </w:rPr>
-        <w:t>0.00</w:t>
-      </w:r>
-      <w:r>
-        <w:rPr>
-          <w:sz w:val="24"/>
-          <w:szCs w:val="24"/>
-        </w:rPr>
-        <w:t xml:space="preserve"> for our agent. </w:t>
-      </w:r>
-    </w:p>
-    <w:p>
-      <w:pPr>
-        <w:bidi w:val="0"/>
-        <w:spacing w:line="408" w:lineRule="auto"/>
-        <w:ind w:left="360"/>
-        <w:rPr>
-          <w:sz w:val="24"/>
-          <w:szCs w:val="24"/>
-        </w:rPr>
-      </w:pPr>
-      <w:r>
-        <w:rPr>
-          <w:sz w:val="24"/>
-          <w:szCs w:val="24"/>
-        </w:rPr>
-        <w:t xml:space="preserve">Gamma - The discount factor determines the importance of future rewards. A factor of 0 will make the agent only consider current rewards while a factor approaching 1 will make it strive for a long-term high reward. We chose </w:t>
-      </w:r>
-      <w:r>
-        <w:rPr>
-          <w:sz w:val="24"/>
-          <w:szCs w:val="24"/>
-        </w:rPr>
-        <w:t xml:space="preserve">a </w:t>
-      </w:r>
-      <w:r>
-        <w:rPr>
-          <w:sz w:val="24"/>
-          <w:szCs w:val="24"/>
-        </w:rPr>
-        <w:t xml:space="preserve">discount factor of </w:t>
-      </w:r>
-      <w:r>
-        <w:rPr>
-          <w:sz w:val="24"/>
-          <w:szCs w:val="24"/>
-          <w:highlight w:val="yellow"/>
-        </w:rPr>
-        <w:t>0.00</w:t>
-      </w:r>
-      <w:r>
-        <w:rPr>
-          <w:sz w:val="24"/>
-          <w:szCs w:val="24"/>
-        </w:rPr>
-        <w:t xml:space="preserve"> to find a good balance between immediate and future reward</w:t>
-      </w:r>
-      <w:r>
-        <w:rPr>
-          <w:sz w:val="24"/>
-          <w:szCs w:val="24"/>
-        </w:rPr>
-        <w:t>s</w:t>
-      </w:r>
-      <w:r>
-        <w:rPr>
-          <w:sz w:val="24"/>
-          <w:szCs w:val="24"/>
-        </w:rPr>
-        <w:t xml:space="preserve">. </w:t>
-      </w:r>
-    </w:p>
-    <w:p>
-      <w:pPr>
-        <w:bidi w:val="0"/>
-        <w:spacing w:line="408" w:lineRule="auto"/>
-        <w:ind w:left="360"/>
         <w:rPr>
           <w:sz w:val="24"/>
           <w:szCs w:val="24"/>
@@ -5197,6 +5904,28 @@
           <w:szCs w:val="24"/>
         </w:rPr>
         <w:t>based on the ratio between the current road speed and its maximum speed.</w:t>
+      </w:r>
+    </w:p>
+    <w:p>
+      <w:pPr>
+        <w:pStyle w:val="a6"/>
+        <w:numPr>
+          <w:ilvl w:val="1"/>
+          <w:numId w:val="8"/>
+        </w:numPr>
+        <w:bidi w:val="0"/>
+        <w:spacing w:line="408" w:lineRule="auto"/>
+        <w:rPr>
+          <w:sz w:val="24"/>
+          <w:szCs w:val="24"/>
+        </w:rPr>
+      </w:pPr>
+      <w:r>
+        <w:rPr>
+          <w:sz w:val="24"/>
+          <w:szCs w:val="24"/>
+        </w:rPr>
+        <w:t>Return the sum of the reward and update the q table accordingly.</w:t>
       </w:r>
     </w:p>
     <w:p>
@@ -23842,6 +24571,119 @@
 <file path=word/numbering.xml><?xml version="1.0" encoding="utf-8"?>
 <w:numbering xmlns:wpc="http://schemas.microsoft.com/office/word/2010/wordprocessingCanvas" xmlns:cx="http://schemas.microsoft.com/office/drawing/2014/chartex" xmlns:cx1="http://schemas.microsoft.com/office/drawing/2015/9/8/chartex" xmlns:cx2="http://schemas.microsoft.com/office/drawing/2015/10/21/chartex" xmlns:cx3="http://schemas.microsoft.com/office/drawing/2016/5/9/chartex" xmlns:cx4="http://schemas.microsoft.com/office/drawing/2016/5/10/chartex" xmlns:cx5="http://schemas.microsoft.com/office/drawing/2016/5/11/chartex" xmlns:cx6="http://schemas.microsoft.com/office/drawing/2016/5/12/chartex" xmlns:cx7="http://schemas.microsoft.com/office/drawing/2016/5/13/chartex" xmlns:cx8="http://schemas.microsoft.com/office/drawing/2016/5/14/chartex" xmlns:mc="http://schemas.openxmlformats.org/markup-compatibility/2006" xmlns:aink="http://schemas.microsoft.com/office/drawing/2016/ink" xmlns:am3d="http://schemas.microsoft.com/office/drawing/2017/model3d" xmlns:o="urn:schemas-microsoft-com:office:office" xmlns:oel="http://schemas.microsoft.com/office/2019/extlst" xmlns:r="http://schemas.openxmlformats.org/officeDocument/2006/relationships" xmlns:m="http://schemas.openxmlformats.org/officeDocument/2006/math" xmlns:v="urn:schemas-microsoft-com:vml" xmlns:wp14="http://schemas.microsoft.com/office/word/2010/wordprocessingDrawing" xmlns:wp="http://schemas.openxmlformats.org/drawingml/2006/wordprocessingDrawing" xmlns:w10="urn:schemas-microsoft-com:office:word" xmlns:w="http://schemas.openxmlformats.org/wordprocessingml/2006/main" xmlns:w14="http://schemas.microsoft.com/office/word/2010/wordml" xmlns:w15="http://schemas.microsoft.com/office/word/2012/wordml" xmlns:w16cex="http://schemas.microsoft.com/office/word/2018/wordml/cex" xmlns:w16cid="http://schemas.microsoft.com/office/word/2016/wordml/cid" xmlns:w16="http://schemas.microsoft.com/office/word/2018/wordml" xmlns:w16sdtdh="http://schemas.microsoft.com/office/word/2020/wordml/sdtdatahash" xmlns:w16se="http://schemas.microsoft.com/office/word/2015/wordml/symex" xmlns:wpg="http://schemas.microsoft.com/office/word/2010/wordprocessingGroup" xmlns:wpi="http://schemas.microsoft.com/office/word/2010/wordprocessingInk" xmlns:wne="http://schemas.microsoft.com/office/word/2006/wordml" xmlns:wps="http://schemas.microsoft.com/office/word/2010/wordprocessingShape" mc:Ignorable="w14 w15 w16se w16cid w16 w16cex w16sdtdh wp14">
   <w:abstractNum w:abstractNumId="0" w15:restartNumberingAfterBreak="0">
+    <w:nsid w:val="01721AED"/>
+    <w:multiLevelType w:val="hybridMultilevel"/>
+    <w:tmpl w:val="3FDE7436"/>
+    <w:lvl w:ilvl="0" w:tplc="04090001">
+      <w:start w:val="1"/>
+      <w:numFmt w:val="bullet"/>
+      <w:lvlText w:val=""/>
+      <w:lvlJc w:val="left"/>
+      <w:pPr>
+        <w:ind w:left="720" w:hanging="360"/>
+      </w:pPr>
+      <w:rPr>
+        <w:rFonts w:ascii="Symbol" w:hAnsi="Symbol" w:hint="default"/>
+      </w:rPr>
+    </w:lvl>
+    <w:lvl w:ilvl="1" w:tplc="04090003" w:tentative="1">
+      <w:start w:val="1"/>
+      <w:numFmt w:val="bullet"/>
+      <w:lvlText w:val="o"/>
+      <w:lvlJc w:val="left"/>
+      <w:pPr>
+        <w:ind w:left="1440" w:hanging="360"/>
+      </w:pPr>
+      <w:rPr>
+        <w:rFonts w:ascii="Courier New" w:hAnsi="Courier New" w:cs="Courier New" w:hint="default"/>
+      </w:rPr>
+    </w:lvl>
+    <w:lvl w:ilvl="2" w:tplc="04090005" w:tentative="1">
+      <w:start w:val="1"/>
+      <w:numFmt w:val="bullet"/>
+      <w:lvlText w:val=""/>
+      <w:lvlJc w:val="left"/>
+      <w:pPr>
+        <w:ind w:left="2160" w:hanging="360"/>
+      </w:pPr>
+      <w:rPr>
+        <w:rFonts w:ascii="Wingdings" w:hAnsi="Wingdings" w:hint="default"/>
+      </w:rPr>
+    </w:lvl>
+    <w:lvl w:ilvl="3" w:tplc="04090001" w:tentative="1">
+      <w:start w:val="1"/>
+      <w:numFmt w:val="bullet"/>
+      <w:lvlText w:val=""/>
+      <w:lvlJc w:val="left"/>
+      <w:pPr>
+        <w:ind w:left="2880" w:hanging="360"/>
+      </w:pPr>
+      <w:rPr>
+        <w:rFonts w:ascii="Symbol" w:hAnsi="Symbol" w:hint="default"/>
+      </w:rPr>
+    </w:lvl>
+    <w:lvl w:ilvl="4" w:tplc="04090003" w:tentative="1">
+      <w:start w:val="1"/>
+      <w:numFmt w:val="bullet"/>
+      <w:lvlText w:val="o"/>
+      <w:lvlJc w:val="left"/>
+      <w:pPr>
+        <w:ind w:left="3600" w:hanging="360"/>
+      </w:pPr>
+      <w:rPr>
+        <w:rFonts w:ascii="Courier New" w:hAnsi="Courier New" w:cs="Courier New" w:hint="default"/>
+      </w:rPr>
+    </w:lvl>
+    <w:lvl w:ilvl="5" w:tplc="04090005" w:tentative="1">
+      <w:start w:val="1"/>
+      <w:numFmt w:val="bullet"/>
+      <w:lvlText w:val=""/>
+      <w:lvlJc w:val="left"/>
+      <w:pPr>
+        <w:ind w:left="4320" w:hanging="360"/>
+      </w:pPr>
+      <w:rPr>
+        <w:rFonts w:ascii="Wingdings" w:hAnsi="Wingdings" w:hint="default"/>
+      </w:rPr>
+    </w:lvl>
+    <w:lvl w:ilvl="6" w:tplc="04090001" w:tentative="1">
+      <w:start w:val="1"/>
+      <w:numFmt w:val="bullet"/>
+      <w:lvlText w:val=""/>
+      <w:lvlJc w:val="left"/>
+      <w:pPr>
+        <w:ind w:left="5040" w:hanging="360"/>
+      </w:pPr>
+      <w:rPr>
+        <w:rFonts w:ascii="Symbol" w:hAnsi="Symbol" w:hint="default"/>
+      </w:rPr>
+    </w:lvl>
+    <w:lvl w:ilvl="7" w:tplc="04090003" w:tentative="1">
+      <w:start w:val="1"/>
+      <w:numFmt w:val="bullet"/>
+      <w:lvlText w:val="o"/>
+      <w:lvlJc w:val="left"/>
+      <w:pPr>
+        <w:ind w:left="5760" w:hanging="360"/>
+      </w:pPr>
+      <w:rPr>
+        <w:rFonts w:ascii="Courier New" w:hAnsi="Courier New" w:cs="Courier New" w:hint="default"/>
+      </w:rPr>
+    </w:lvl>
+    <w:lvl w:ilvl="8" w:tplc="04090005" w:tentative="1">
+      <w:start w:val="1"/>
+      <w:numFmt w:val="bullet"/>
+      <w:lvlText w:val=""/>
+      <w:lvlJc w:val="left"/>
+      <w:pPr>
+        <w:ind w:left="6480" w:hanging="360"/>
+      </w:pPr>
+      <w:rPr>
+        <w:rFonts w:ascii="Wingdings" w:hAnsi="Wingdings" w:hint="default"/>
+      </w:rPr>
+    </w:lvl>
+  </w:abstractNum>
+  <w:abstractNum w:abstractNumId="1" w15:restartNumberingAfterBreak="0">
     <w:nsid w:val="087B0DB2"/>
     <w:multiLevelType w:val="hybridMultilevel"/>
     <w:tmpl w:val="6D30495A"/>
@@ -23953,7 +24795,7 @@
       </w:rPr>
     </w:lvl>
   </w:abstractNum>
-  <w:abstractNum w:abstractNumId="1" w15:restartNumberingAfterBreak="0">
+  <w:abstractNum w:abstractNumId="2" w15:restartNumberingAfterBreak="0">
     <w:nsid w:val="1C523043"/>
     <w:multiLevelType w:val="hybridMultilevel"/>
     <w:tmpl w:val="30A6AE34"/>
@@ -24066,7 +24908,7 @@
       </w:rPr>
     </w:lvl>
   </w:abstractNum>
-  <w:abstractNum w:abstractNumId="2" w15:restartNumberingAfterBreak="0">
+  <w:abstractNum w:abstractNumId="3" w15:restartNumberingAfterBreak="0">
     <w:nsid w:val="1F8E3124"/>
     <w:multiLevelType w:val="hybridMultilevel"/>
     <w:tmpl w:val="D36A2AB0"/>
@@ -24179,7 +25021,120 @@
       </w:rPr>
     </w:lvl>
   </w:abstractNum>
-  <w:abstractNum w:abstractNumId="3" w15:restartNumberingAfterBreak="0">
+  <w:abstractNum w:abstractNumId="4" w15:restartNumberingAfterBreak="0">
+    <w:nsid w:val="2F052001"/>
+    <w:multiLevelType w:val="hybridMultilevel"/>
+    <w:tmpl w:val="FC9A3C2E"/>
+    <w:lvl w:ilvl="0" w:tplc="04090001">
+      <w:start w:val="1"/>
+      <w:numFmt w:val="bullet"/>
+      <w:lvlText w:val=""/>
+      <w:lvlJc w:val="left"/>
+      <w:pPr>
+        <w:ind w:left="720" w:hanging="360"/>
+      </w:pPr>
+      <w:rPr>
+        <w:rFonts w:ascii="Symbol" w:hAnsi="Symbol" w:hint="default"/>
+      </w:rPr>
+    </w:lvl>
+    <w:lvl w:ilvl="1" w:tplc="04090003">
+      <w:start w:val="1"/>
+      <w:numFmt w:val="bullet"/>
+      <w:lvlText w:val="o"/>
+      <w:lvlJc w:val="left"/>
+      <w:pPr>
+        <w:ind w:left="1440" w:hanging="360"/>
+      </w:pPr>
+      <w:rPr>
+        <w:rFonts w:ascii="Courier New" w:hAnsi="Courier New" w:cs="Courier New" w:hint="default"/>
+      </w:rPr>
+    </w:lvl>
+    <w:lvl w:ilvl="2" w:tplc="04090005" w:tentative="1">
+      <w:start w:val="1"/>
+      <w:numFmt w:val="bullet"/>
+      <w:lvlText w:val=""/>
+      <w:lvlJc w:val="left"/>
+      <w:pPr>
+        <w:ind w:left="2160" w:hanging="360"/>
+      </w:pPr>
+      <w:rPr>
+        <w:rFonts w:ascii="Wingdings" w:hAnsi="Wingdings" w:hint="default"/>
+      </w:rPr>
+    </w:lvl>
+    <w:lvl w:ilvl="3" w:tplc="04090001" w:tentative="1">
+      <w:start w:val="1"/>
+      <w:numFmt w:val="bullet"/>
+      <w:lvlText w:val=""/>
+      <w:lvlJc w:val="left"/>
+      <w:pPr>
+        <w:ind w:left="2880" w:hanging="360"/>
+      </w:pPr>
+      <w:rPr>
+        <w:rFonts w:ascii="Symbol" w:hAnsi="Symbol" w:hint="default"/>
+      </w:rPr>
+    </w:lvl>
+    <w:lvl w:ilvl="4" w:tplc="04090003" w:tentative="1">
+      <w:start w:val="1"/>
+      <w:numFmt w:val="bullet"/>
+      <w:lvlText w:val="o"/>
+      <w:lvlJc w:val="left"/>
+      <w:pPr>
+        <w:ind w:left="3600" w:hanging="360"/>
+      </w:pPr>
+      <w:rPr>
+        <w:rFonts w:ascii="Courier New" w:hAnsi="Courier New" w:cs="Courier New" w:hint="default"/>
+      </w:rPr>
+    </w:lvl>
+    <w:lvl w:ilvl="5" w:tplc="04090005" w:tentative="1">
+      <w:start w:val="1"/>
+      <w:numFmt w:val="bullet"/>
+      <w:lvlText w:val=""/>
+      <w:lvlJc w:val="left"/>
+      <w:pPr>
+        <w:ind w:left="4320" w:hanging="360"/>
+      </w:pPr>
+      <w:rPr>
+        <w:rFonts w:ascii="Wingdings" w:hAnsi="Wingdings" w:hint="default"/>
+      </w:rPr>
+    </w:lvl>
+    <w:lvl w:ilvl="6" w:tplc="04090001" w:tentative="1">
+      <w:start w:val="1"/>
+      <w:numFmt w:val="bullet"/>
+      <w:lvlText w:val=""/>
+      <w:lvlJc w:val="left"/>
+      <w:pPr>
+        <w:ind w:left="5040" w:hanging="360"/>
+      </w:pPr>
+      <w:rPr>
+        <w:rFonts w:ascii="Symbol" w:hAnsi="Symbol" w:hint="default"/>
+      </w:rPr>
+    </w:lvl>
+    <w:lvl w:ilvl="7" w:tplc="04090003" w:tentative="1">
+      <w:start w:val="1"/>
+      <w:numFmt w:val="bullet"/>
+      <w:lvlText w:val="o"/>
+      <w:lvlJc w:val="left"/>
+      <w:pPr>
+        <w:ind w:left="5760" w:hanging="360"/>
+      </w:pPr>
+      <w:rPr>
+        <w:rFonts w:ascii="Courier New" w:hAnsi="Courier New" w:cs="Courier New" w:hint="default"/>
+      </w:rPr>
+    </w:lvl>
+    <w:lvl w:ilvl="8" w:tplc="04090005" w:tentative="1">
+      <w:start w:val="1"/>
+      <w:numFmt w:val="bullet"/>
+      <w:lvlText w:val=""/>
+      <w:lvlJc w:val="left"/>
+      <w:pPr>
+        <w:ind w:left="6480" w:hanging="360"/>
+      </w:pPr>
+      <w:rPr>
+        <w:rFonts w:ascii="Wingdings" w:hAnsi="Wingdings" w:hint="default"/>
+      </w:rPr>
+    </w:lvl>
+  </w:abstractNum>
+  <w:abstractNum w:abstractNumId="5" w15:restartNumberingAfterBreak="0">
     <w:nsid w:val="413667C3"/>
     <w:multiLevelType w:val="hybridMultilevel"/>
     <w:tmpl w:val="457AB242"/>
@@ -24269,7 +25224,7 @@
       </w:pPr>
     </w:lvl>
   </w:abstractNum>
-  <w:abstractNum w:abstractNumId="4" w15:restartNumberingAfterBreak="0">
+  <w:abstractNum w:abstractNumId="6" w15:restartNumberingAfterBreak="0">
     <w:nsid w:val="56746321"/>
     <w:multiLevelType w:val="hybridMultilevel"/>
     <w:tmpl w:val="7F6EFE1E"/>
@@ -24358,7 +25313,7 @@
       </w:pPr>
     </w:lvl>
   </w:abstractNum>
-  <w:abstractNum w:abstractNumId="5" w15:restartNumberingAfterBreak="0">
+  <w:abstractNum w:abstractNumId="7" w15:restartNumberingAfterBreak="0">
     <w:nsid w:val="6C7D37A9"/>
     <w:multiLevelType w:val="hybridMultilevel"/>
     <w:tmpl w:val="16A65C2C"/>
@@ -24444,7 +25399,7 @@
       </w:pPr>
     </w:lvl>
   </w:abstractNum>
-  <w:abstractNum w:abstractNumId="6" w15:restartNumberingAfterBreak="0">
+  <w:abstractNum w:abstractNumId="8" w15:restartNumberingAfterBreak="0">
     <w:nsid w:val="7B466D8C"/>
     <w:multiLevelType w:val="hybridMultilevel"/>
     <w:tmpl w:val="22C08E5E"/>
@@ -24533,7 +25488,7 @@
       </w:pPr>
     </w:lvl>
   </w:abstractNum>
-  <w:abstractNum w:abstractNumId="7" w15:restartNumberingAfterBreak="0">
+  <w:abstractNum w:abstractNumId="9" w15:restartNumberingAfterBreak="0">
     <w:nsid w:val="7EFF4F1C"/>
     <w:multiLevelType w:val="hybridMultilevel"/>
     <w:tmpl w:val="DECAA8EC"/>
@@ -24623,28 +25578,34 @@
     </w:lvl>
   </w:abstractNum>
   <w:num w:numId="1" w16cid:durableId="2071077680">
+    <w:abstractNumId w:val="9"/>
+  </w:num>
+  <w:num w:numId="2" w16cid:durableId="1418286506">
+    <w:abstractNumId w:val="8"/>
+  </w:num>
+  <w:num w:numId="3" w16cid:durableId="1595016521">
     <w:abstractNumId w:val="7"/>
   </w:num>
-  <w:num w:numId="2" w16cid:durableId="1418286506">
+  <w:num w:numId="4" w16cid:durableId="2046519310">
     <w:abstractNumId w:val="6"/>
   </w:num>
-  <w:num w:numId="3" w16cid:durableId="1595016521">
+  <w:num w:numId="5" w16cid:durableId="572392912">
+    <w:abstractNumId w:val="1"/>
+  </w:num>
+  <w:num w:numId="6" w16cid:durableId="1689603756">
     <w:abstractNumId w:val="5"/>
   </w:num>
-  <w:num w:numId="4" w16cid:durableId="2046519310">
-    <w:abstractNumId w:val="4"/>
+  <w:num w:numId="7" w16cid:durableId="283077048">
+    <w:abstractNumId w:val="2"/>
   </w:num>
-  <w:num w:numId="5" w16cid:durableId="572392912">
+  <w:num w:numId="8" w16cid:durableId="940068415">
+    <w:abstractNumId w:val="3"/>
+  </w:num>
+  <w:num w:numId="9" w16cid:durableId="1052459815">
     <w:abstractNumId w:val="0"/>
   </w:num>
-  <w:num w:numId="6" w16cid:durableId="1689603756">
-    <w:abstractNumId w:val="3"/>
-  </w:num>
-  <w:num w:numId="7" w16cid:durableId="283077048">
-    <w:abstractNumId w:val="1"/>
-  </w:num>
-  <w:num w:numId="8" w16cid:durableId="940068415">
-    <w:abstractNumId w:val="2"/>
+  <w:num w:numId="10" w16cid:durableId="577135823">
+    <w:abstractNumId w:val="4"/>
   </w:num>
 </w:numbering>
 </file>

</xml_diff>